<commit_message>
Prepare la documentacion nueva a presentar
</commit_message>
<xml_diff>
--- a/Documentacion/Documentación (Modelo 3) (Cabañas) Alvarez - Coronel.docx
+++ b/Documentacion/Documentación (Modelo 3) (Cabañas) Alvarez - Coronel.docx
@@ -649,25 +649,7 @@
           <w:sz w:val="32"/>
           <w:szCs w:val="32"/>
         </w:rPr>
-        <w:t xml:space="preserve">Instituto Superior de Formación Docente </w:t>
-      </w:r>
-      <w:proofErr w:type="spellStart"/>
-      <w:r>
-        <w:rPr>
-          <w:color w:val="000000"/>
-          <w:sz w:val="32"/>
-          <w:szCs w:val="32"/>
-        </w:rPr>
-        <w:t>Nº</w:t>
-      </w:r>
-      <w:proofErr w:type="spellEnd"/>
-      <w:r>
-        <w:rPr>
-          <w:color w:val="000000"/>
-          <w:sz w:val="32"/>
-          <w:szCs w:val="32"/>
-        </w:rPr>
-        <w:t xml:space="preserve"> 166</w:t>
+        <w:t>Instituto Superior de Formación Docente Nº 166</w:t>
       </w:r>
     </w:p>
     <w:tbl>
@@ -1078,13 +1060,8 @@
               <w:jc w:val="both"/>
             </w:pPr>
             <w:r>
-              <w:t xml:space="preserve">Ricardo Alvarez, Adrián </w:t>
+              <w:t>Ricardo Alvarez, Adrián Coronel</w:t>
             </w:r>
-            <w:proofErr w:type="gramStart"/>
-            <w:r>
-              <w:t>Coronel</w:t>
-            </w:r>
-            <w:proofErr w:type="gramEnd"/>
           </w:p>
         </w:tc>
         <w:tc>
@@ -1644,25 +1621,7 @@
           <w:sz w:val="24"/>
           <w:szCs w:val="24"/>
         </w:rPr>
-        <w:t xml:space="preserve">Debe ser posible almacenar información sobre la misma (capacidad, disponibilidad, reservas realizadas, </w:t>
-      </w:r>
-      <w:proofErr w:type="spellStart"/>
-      <w:r>
-        <w:rPr>
-          <w:color w:val="000000"/>
-          <w:sz w:val="24"/>
-          <w:szCs w:val="24"/>
-        </w:rPr>
-        <w:t>etc</w:t>
-      </w:r>
-      <w:proofErr w:type="spellEnd"/>
-      <w:r>
-        <w:rPr>
-          <w:color w:val="000000"/>
-          <w:sz w:val="24"/>
-          <w:szCs w:val="24"/>
-        </w:rPr>
-        <w:t>). En el mismo contexto, debe ser capaz de gestionar dicha información mediante la recopilación de datos de los demás requerimientos funcionales (</w:t>
+        <w:t>Debe ser posible almacenar información sobre la misma (capacidad, disponibilidad, reservas realizadas, etc). En el mismo contexto, debe ser capaz de gestionar dicha información mediante la recopilación de datos de los demás requerimientos funcionales (</w:t>
       </w:r>
       <w:r>
         <w:rPr>
@@ -2503,25 +2462,7 @@
           <w:sz w:val="24"/>
           <w:szCs w:val="24"/>
         </w:rPr>
-        <w:t xml:space="preserve">La interfaz de usuario debe ser clara, sencilla y </w:t>
-      </w:r>
-      <w:proofErr w:type="spellStart"/>
-      <w:r>
-        <w:rPr>
-          <w:color w:val="000000"/>
-          <w:sz w:val="24"/>
-          <w:szCs w:val="24"/>
-        </w:rPr>
-        <w:t>autoexplicativa</w:t>
-      </w:r>
-      <w:proofErr w:type="spellEnd"/>
-      <w:r>
-        <w:rPr>
-          <w:color w:val="000000"/>
-          <w:sz w:val="24"/>
-          <w:szCs w:val="24"/>
-        </w:rPr>
-        <w:t>.</w:t>
+        <w:t>La interfaz de usuario debe ser clara, sencilla y autoexplicativa.</w:t>
       </w:r>
     </w:p>
     <w:p>
@@ -5432,7 +5373,6 @@
         </w:rPr>
         <w:t xml:space="preserve">2.6.2. Clase </w:t>
       </w:r>
-      <w:proofErr w:type="spellStart"/>
       <w:r>
         <w:rPr>
           <w:i/>
@@ -5443,7 +5383,6 @@
         </w:rPr>
         <w:t>Cabanas</w:t>
       </w:r>
-      <w:proofErr w:type="spellEnd"/>
     </w:p>
     <w:p>
       <w:pPr>
@@ -5464,7 +5403,6 @@
         </w:rPr>
         <w:t xml:space="preserve">La clase </w:t>
       </w:r>
-      <w:proofErr w:type="spellStart"/>
       <w:r>
         <w:rPr>
           <w:i/>
@@ -5475,7 +5413,6 @@
         </w:rPr>
         <w:t>Cabanas</w:t>
       </w:r>
-      <w:proofErr w:type="spellEnd"/>
       <w:r>
         <w:rPr>
           <w:color w:val="000000"/>
@@ -5707,7 +5644,6 @@
         </w:rPr>
         <w:t xml:space="preserve">2.6.5. Clase </w:t>
       </w:r>
-      <w:proofErr w:type="spellStart"/>
       <w:r>
         <w:rPr>
           <w:i/>
@@ -5718,7 +5654,6 @@
         </w:rPr>
         <w:t>Conexion</w:t>
       </w:r>
-      <w:proofErr w:type="spellEnd"/>
     </w:p>
     <w:p>
       <w:pPr>
@@ -6386,21 +6321,8 @@
               <w:widowControl w:val="0"/>
               <w:spacing w:after="120" w:line="360" w:lineRule="auto"/>
             </w:pPr>
-            <w:proofErr w:type="spellStart"/>
             <w:r>
-              <w:t>private</w:t>
-            </w:r>
-            <w:proofErr w:type="spellEnd"/>
-            <w:r>
-              <w:t xml:space="preserve"> $usuario = '</w:t>
-            </w:r>
-            <w:proofErr w:type="spellStart"/>
-            <w:r>
-              <w:t>qpldaohq</w:t>
-            </w:r>
-            <w:proofErr w:type="spellEnd"/>
-            <w:r>
-              <w:t>';</w:t>
+              <w:t>private $usuario = 'qpldaohq';</w:t>
             </w:r>
           </w:p>
           <w:p>
@@ -6408,21 +6330,8 @@
               <w:widowControl w:val="0"/>
               <w:spacing w:after="120" w:line="360" w:lineRule="auto"/>
             </w:pPr>
-            <w:proofErr w:type="spellStart"/>
             <w:r>
-              <w:t>private</w:t>
-            </w:r>
-            <w:proofErr w:type="spellEnd"/>
-            <w:r>
-              <w:t xml:space="preserve"> $</w:t>
-            </w:r>
-            <w:proofErr w:type="spellStart"/>
-            <w:r>
-              <w:t>contrasena</w:t>
-            </w:r>
-            <w:proofErr w:type="spellEnd"/>
-            <w:r>
-              <w:t xml:space="preserve"> = 'xTQnmoKZN8eb8a5eUvm-eN0ceeCp7zk0';</w:t>
+              <w:t>private $contrasena = 'xTQnmoKZN8eb8a5eUvm-eN0ceeCp7zk0';</w:t>
             </w:r>
           </w:p>
           <w:p>
@@ -6430,29 +6339,8 @@
               <w:widowControl w:val="0"/>
               <w:spacing w:after="120" w:line="360" w:lineRule="auto"/>
             </w:pPr>
-            <w:proofErr w:type="spellStart"/>
             <w:r>
-              <w:t>private</w:t>
-            </w:r>
-            <w:proofErr w:type="spellEnd"/>
-            <w:r>
-              <w:t xml:space="preserve"> $</w:t>
-            </w:r>
-            <w:proofErr w:type="spellStart"/>
-            <w:r>
-              <w:t>base_de_datos</w:t>
-            </w:r>
-            <w:proofErr w:type="spellEnd"/>
-            <w:r>
-              <w:t xml:space="preserve"> = '</w:t>
-            </w:r>
-            <w:proofErr w:type="spellStart"/>
-            <w:r>
-              <w:t>qpldaohq</w:t>
-            </w:r>
-            <w:proofErr w:type="spellEnd"/>
-            <w:r>
-              <w:t>';</w:t>
+              <w:t>private $base_de_datos = 'qpldaohq';</w:t>
             </w:r>
           </w:p>
         </w:tc>
@@ -6514,16 +6402,8 @@
         <w:rPr>
           <w:b/>
         </w:rPr>
-        <w:t xml:space="preserve">Figura 1 - Ejemplo en </w:t>
-      </w:r>
-      <w:proofErr w:type="spellStart"/>
-      <w:r>
-        <w:rPr>
-          <w:b/>
-        </w:rPr>
-        <w:t>ElephantSQL</w:t>
-      </w:r>
-      <w:proofErr w:type="spellEnd"/>
+        <w:t>Figura 1 - Ejemplo en ElephantSQL</w:t>
+      </w:r>
     </w:p>
     <w:p>
       <w:pPr>
@@ -11646,7 +11526,6 @@
         </w:rPr>
         <w:t xml:space="preserve">      2.6.2 Clase </w:t>
       </w:r>
-      <w:proofErr w:type="spellStart"/>
       <w:r>
         <w:rPr>
           <w:i/>
@@ -11655,7 +11534,6 @@
         </w:rPr>
         <w:t>Cabanas</w:t>
       </w:r>
-      <w:proofErr w:type="spellEnd"/>
       <w:r>
         <w:rPr>
           <w:i/>

</xml_diff>